<commit_message>
Updating the Part-2 analysis : to correct errors, cases not considered and sections/sub sections for readability
</commit_message>
<xml_diff>
--- a/Part-2_Analysis.docx
+++ b/Part-2_Analysis.docx
@@ -3,12 +3,18 @@
 <w:document xmlns:wpc="http://schemas.microsoft.com/office/word/2010/wordprocessingCanvas" xmlns:cx="http://schemas.microsoft.com/office/drawing/2014/chartex" xmlns:cx1="http://schemas.microsoft.com/office/drawing/2015/9/8/chartex" xmlns:cx2="http://schemas.microsoft.com/office/drawing/2015/10/21/chartex" xmlns:cx3="http://schemas.microsoft.com/office/drawing/2016/5/9/chartex" xmlns:cx4="http://schemas.microsoft.com/office/drawing/2016/5/10/chartex" xmlns:cx5="http://schemas.microsoft.com/office/drawing/2016/5/11/chartex" xmlns:cx6="http://schemas.microsoft.com/office/drawing/2016/5/12/chartex" xmlns:cx7="http://schemas.microsoft.com/office/drawing/2016/5/13/chartex" xmlns:cx8="http://schemas.microsoft.com/office/drawing/2016/5/14/chartex" xmlns:mc="http://schemas.openxmlformats.org/markup-compatibility/2006" xmlns:aink="http://schemas.microsoft.com/office/drawing/2016/ink" xmlns:am3d="http://schemas.microsoft.com/office/drawing/2017/model3d" xmlns:o="urn:schemas-microsoft-com:office:office" xmlns:oel="http://schemas.microsoft.com/office/2019/extlst" xmlns:r="http://schemas.openxmlformats.org/officeDocument/2006/relationships" xmlns:m="http://schemas.openxmlformats.org/officeDocument/2006/math" xmlns:v="urn:schemas-microsoft-com:vml" xmlns:wp14="http://schemas.microsoft.com/office/word/2010/wordprocessingDrawing" xmlns:wp="http://schemas.openxmlformats.org/drawingml/2006/wordprocessingDrawing" xmlns:w10="urn:schemas-microsoft-com:office:word" xmlns:w="http://schemas.openxmlformats.org/wordprocessingml/2006/main" xmlns:w14="http://schemas.microsoft.com/office/word/2010/wordml" xmlns:w15="http://schemas.microsoft.com/office/word/2012/wordml" xmlns:w16cex="http://schemas.microsoft.com/office/word/2018/wordml/cex" xmlns:w16cid="http://schemas.microsoft.com/office/word/2016/wordml/cid" xmlns:w16="http://schemas.microsoft.com/office/word/2018/wordml" xmlns:w16sdtdh="http://schemas.microsoft.com/office/word/2020/wordml/sdtdatahash" xmlns:w16se="http://schemas.microsoft.com/office/word/2015/wordml/symex" xmlns:wpg="http://schemas.microsoft.com/office/word/2010/wordprocessingGroup" xmlns:wpi="http://schemas.microsoft.com/office/word/2010/wordprocessingInk" xmlns:wne="http://schemas.microsoft.com/office/word/2006/wordml" xmlns:wps="http://schemas.microsoft.com/office/word/2010/wordprocessingShape" mc:Ignorable="w14 w15 w16se w16cid w16 w16cex w16sdtdh wp14">
   <w:body>
     <w:p>
+      <w:pPr>
+        <w:pStyle w:val="Heading1"/>
+      </w:pPr>
       <w:r>
         <w:t>Part -2: Reflection Analysis</w:t>
       </w:r>
     </w:p>
     <w:p/>
     <w:p>
+      <w:pPr>
+        <w:pStyle w:val="Heading2"/>
+      </w:pPr>
       <w:r>
         <w:t xml:space="preserve">Analysis story -1 </w:t>
       </w:r>
@@ -52,16 +58,9 @@
     </w:p>
     <w:p>
       <w:pPr>
-        <w:rPr>
-          <w:b/>
-          <w:bCs/>
-        </w:rPr>
-      </w:pPr>
-      <w:r>
-        <w:rPr>
-          <w:b/>
-          <w:bCs/>
-        </w:rPr>
+        <w:pStyle w:val="Heading3"/>
+      </w:pPr>
+      <w:r>
         <w:t>Why did I combine DFS and A* in the same order (DFS and A*)?</w:t>
       </w:r>
     </w:p>
@@ -147,7 +146,23 @@
         </w:numPr>
       </w:pPr>
       <w:r>
-        <w:t xml:space="preserve">An evaluated value of a cell = shortest path weight( sum of all edge weights of the shortest path from the given cell to the start of the cell, with each edge weight = 1 (G) AND sum of all the weights from the given cell to the end cell, with each edge weight = 1 again (H)). Eval_Value at each cell = G + H. </w:t>
+        <w:t xml:space="preserve">An evaluated value of a cell = shortest path </w:t>
+      </w:r>
+      <w:proofErr w:type="gramStart"/>
+      <w:r>
+        <w:t>weight( sum</w:t>
+      </w:r>
+      <w:proofErr w:type="gramEnd"/>
+      <w:r>
+        <w:t xml:space="preserve"> of all edge weights of the shortest path from the given cell to the start of the cell, with each edge weight = 1 (G) AND sum of all the weights from the given cell to the end cell, with each edge weight = 1 again (H)). </w:t>
+      </w:r>
+      <w:proofErr w:type="spellStart"/>
+      <w:r>
+        <w:t>Eval_Value</w:t>
+      </w:r>
+      <w:proofErr w:type="spellEnd"/>
+      <w:r>
+        <w:t xml:space="preserve"> at each cell = G + H. </w:t>
       </w:r>
     </w:p>
     <w:p>
@@ -182,6 +197,9 @@
     </w:p>
     <w:p/>
     <w:p>
+      <w:pPr>
+        <w:pStyle w:val="Heading3"/>
+      </w:pPr>
       <w:r>
         <w:t>Why undirected graph?</w:t>
       </w:r>
@@ -232,6 +250,9 @@
       </w:r>
     </w:p>
     <w:p>
+      <w:pPr>
+        <w:pStyle w:val="Heading3"/>
+      </w:pPr>
       <w:r>
         <w:t xml:space="preserve">Some special cases of the given challenge </w:t>
       </w:r>
@@ -245,7 +266,15 @@
         </w:numPr>
       </w:pPr>
       <w:r>
-        <w:t>A tree can not best represent the following maze.</w:t>
+        <w:t xml:space="preserve">A tree </w:t>
+      </w:r>
+      <w:proofErr w:type="spellStart"/>
+      <w:r>
+        <w:t>can not</w:t>
+      </w:r>
+      <w:proofErr w:type="spellEnd"/>
+      <w:r>
+        <w:t xml:space="preserve"> best represent the following maze.</w:t>
       </w:r>
     </w:p>
     <w:p>
@@ -407,7 +436,83 @@
         <w:t xml:space="preserve">‘To conclude, my algorithm will work for a single connected component. With extra changes to loop through un-visited start nodes (on the first row), the algorithm will give out all the paths. </w:t>
       </w:r>
     </w:p>
-    <w:p>
+    <w:p/>
+    <w:p>
+      <w:pPr>
+        <w:pStyle w:val="Heading2"/>
+      </w:pPr>
+      <w:r>
+        <w:t>Cases that are not considered</w:t>
+      </w:r>
+    </w:p>
+    <w:p/>
+    <w:p>
+      <w:pPr>
+        <w:pStyle w:val="ListParagraph"/>
+        <w:numPr>
+          <w:ilvl w:val="0"/>
+          <w:numId w:val="6"/>
+        </w:numPr>
+      </w:pPr>
+      <w:r>
+        <w:t>If the maze (graph) contains cycles, it is detected but only one path of the multiple paths that contains the cycle is displayed.</w:t>
+      </w:r>
+    </w:p>
+    <w:p>
+      <w:pPr>
+        <w:pStyle w:val="ListParagraph"/>
+        <w:numPr>
+          <w:ilvl w:val="0"/>
+          <w:numId w:val="6"/>
+        </w:numPr>
+      </w:pPr>
+      <w:r>
+        <w:t xml:space="preserve">The A* is non greedy. It computes only one path which has the least possible sum of each edge </w:t>
+      </w:r>
+      <w:r>
+        <w:t>weight (each</w:t>
+      </w:r>
+      <w:r>
+        <w:t xml:space="preserve"> edge weight is assumed </w:t>
+      </w:r>
+      <w:r>
+        <w:rPr>
+          <w:b/>
+          <w:bCs/>
+        </w:rPr>
+        <w:t>1</w:t>
+      </w:r>
+      <w:r>
+        <w:t>). If more than 1 A* paths are found, only one is returned.</w:t>
+      </w:r>
+    </w:p>
+    <w:p>
+      <w:pPr>
+        <w:pStyle w:val="ListParagraph"/>
+        <w:numPr>
+          <w:ilvl w:val="0"/>
+          <w:numId w:val="6"/>
+        </w:numPr>
+      </w:pPr>
+      <w:r>
+        <w:t xml:space="preserve">The graph is modeled to the requirements of a maze solver. Though it could be used as a configuration space for the robot, it is not considered in this version. So, </w:t>
+      </w:r>
+      <w:r>
+        <w:t xml:space="preserve">modeling of the obstacles </w:t>
+      </w:r>
+      <w:proofErr w:type="gramStart"/>
+      <w:r>
+        <w:t>are</w:t>
+      </w:r>
+      <w:proofErr w:type="gramEnd"/>
+      <w:r>
+        <w:t xml:space="preserve"> not considered. Please refer to the last section on this.</w:t>
+      </w:r>
+    </w:p>
+    <w:p>
+      <w:pPr>
+        <w:pStyle w:val="Heading2"/>
+      </w:pPr>
       <w:r>
         <w:t>Analysis Story-2:</w:t>
       </w:r>
@@ -505,13 +610,7 @@
         <w:t>2*</w:t>
       </w:r>
       <w:r>
-        <w:t xml:space="preserve">|avg no of neighbors of each V|) =&gt; </w:t>
-      </w:r>
-      <w:r>
-        <w:t>avg no of neighbors of each V</w:t>
-      </w:r>
-      <w:r>
-        <w:t xml:space="preserve"> is the avg no of edges</w:t>
+        <w:t>|avg no of neighbors of each V|) =&gt; avg no of neighbors of each V is the avg no of edges</w:t>
       </w:r>
       <w:r>
         <w:t xml:space="preserve"> </w:t>
@@ -522,8 +621,13 @@
       <w:r>
         <w:t xml:space="preserve">= </w:t>
       </w:r>
-      <w:r>
-        <w:t>O(|</w:t>
+      <w:proofErr w:type="gramStart"/>
+      <w:r>
+        <w:t>O(</w:t>
+      </w:r>
+      <w:proofErr w:type="gramEnd"/>
+      <w:r>
+        <w:t>|</w:t>
       </w:r>
       <w:r>
         <w:t>V| + |E| )</w:t>
@@ -535,7 +639,15 @@
         <w:t xml:space="preserve"> </w:t>
       </w:r>
       <w:r>
-        <w:t>Or O(b^m) where b is the branching factor and m is the maximum depth.</w:t>
+        <w:t>Or O(</w:t>
+      </w:r>
+      <w:proofErr w:type="spellStart"/>
+      <w:r>
+        <w:t>b^m</w:t>
+      </w:r>
+      <w:proofErr w:type="spellEnd"/>
+      <w:r>
+        <w:t>) where b is the branching factor and m is the maximum depth.</w:t>
       </w:r>
     </w:p>
     <w:p>
@@ -573,14 +685,24 @@
       <w:r>
         <w:t xml:space="preserve">For the BFS, the time complexity is </w:t>
       </w:r>
-      <w:r>
-        <w:t>O(|V| + |E| )</w:t>
-      </w:r>
-      <w:r>
-        <w:t xml:space="preserve"> where O(|E|) may vary between O(1) to O(|V|^2)</w:t>
-      </w:r>
-      <w:r>
-        <w:t xml:space="preserve"> and the space complexity is O(L) where L is the maximum no off nodes in the single level. ( L is the depth itself if the graph is a linear list).</w:t>
+      <w:proofErr w:type="gramStart"/>
+      <w:r>
+        <w:t>O(</w:t>
+      </w:r>
+      <w:proofErr w:type="gramEnd"/>
+      <w:r>
+        <w:t>|V| + |E| ) where O(|E|) may vary between O(1) to O(|V|^2)</w:t>
+      </w:r>
+      <w:r>
+        <w:t xml:space="preserve"> and the space complexity is O(L) where L is the maximum no off nodes in the single level. </w:t>
+      </w:r>
+      <w:proofErr w:type="gramStart"/>
+      <w:r>
+        <w:t>( L</w:t>
+      </w:r>
+      <w:proofErr w:type="gramEnd"/>
+      <w:r>
+        <w:t xml:space="preserve"> is the depth itself if the graph is a linear list).</w:t>
       </w:r>
     </w:p>
     <w:p>
@@ -604,6 +726,7 @@
         </w:numPr>
       </w:pPr>
       <w:r>
+        <w:lastRenderedPageBreak/>
         <w:t xml:space="preserve">Each node has its adjacent nodes and is deemed to be an edge. </w:t>
       </w:r>
       <w:r>
@@ -649,10 +772,7 @@
         </w:numPr>
       </w:pPr>
       <w:r>
-        <w:t>The BFS to evaluate distance metric from source</w:t>
-      </w:r>
-      <w:r>
-        <w:t xml:space="preserve"> (G)</w:t>
+        <w:t>The BFS to evaluate distance metric from source (G)</w:t>
       </w:r>
     </w:p>
     <w:p>
@@ -718,6 +838,9 @@
     <w:p/>
     <w:p/>
     <w:p>
+      <w:pPr>
+        <w:pStyle w:val="Heading2"/>
+      </w:pPr>
       <w:r>
         <w:t>Analysis Story-3</w:t>
       </w:r>
@@ -729,15 +852,34 @@
     </w:p>
     <w:p>
       <w:r>
-        <w:t>A configuration of a robot is a complete definition of the geometry of the robot with its position and orientation. IN this configuration it may or may not collide with an obstacle. The configuration space just contains cells and not the obstacles themselves rather each configuration is labelled as feasible or infeasibile</w:t>
-      </w:r>
+        <w:t xml:space="preserve">A configuration of a robot is a complete definition of the geometry of the robot with its position and orientation. IN this configuration it may or may not collide with an obstacle. The configuration space just contains cells and not the obstacles themselves rather each configuration is labelled as feasible or </w:t>
+      </w:r>
+      <w:proofErr w:type="spellStart"/>
+      <w:r>
+        <w:t>infeasibile</w:t>
+      </w:r>
+      <w:proofErr w:type="spellEnd"/>
       <w:r>
         <w:t xml:space="preserve">. A path is the curve that connects two feasible configurations and always pass through a set of feasible points. </w:t>
       </w:r>
     </w:p>
     <w:p>
       <w:r>
-        <w:t xml:space="preserve">In the case, provided, the first step is to convert the robot space or the cartesian space to C-Space as follows. This is generally done using Minkowski sum computation (in theory). In the given case, a convolution of the robot of 3X1 pixels can be made with the cells of the maze. All the 3’s are the cells that mark each configuration of the robot. </w:t>
+        <w:t xml:space="preserve">In the case, provided, the first step is to convert the robot space or the cartesian space to C-Space as follows. This is generally done using </w:t>
+      </w:r>
+      <w:proofErr w:type="spellStart"/>
+      <w:r>
+        <w:t>Minkowski</w:t>
+      </w:r>
+      <w:proofErr w:type="spellEnd"/>
+      <w:r>
+        <w:t xml:space="preserve"> sum computation (in theory). In the given case, a convolution of the robot of 3X1 pixels can be made with the cells of the maze. All the 3’s are the cells that mark each configuration of the robot. </w:t>
+      </w:r>
+    </w:p>
+    <w:p/>
+    <w:p>
+      <w:r>
+        <w:t xml:space="preserve">The same A* algorithm implemented can be used as path planning algorithm for a robot. In that case, the cells of the maze represent a configuration of the robot. </w:t>
       </w:r>
     </w:p>
     <w:p/>
@@ -746,6 +888,7 @@
         <w:rPr>
           <w:noProof/>
         </w:rPr>
+        <w:lastRenderedPageBreak/>
         <w:drawing>
           <wp:inline distT="0" distB="0" distL="0" distR="0" wp14:anchorId="27EBF6B8" wp14:editId="48BD02AF">
             <wp:extent cx="4975860" cy="2400300"/>
@@ -809,7 +952,6 @@
         <w:rPr>
           <w:noProof/>
         </w:rPr>
-        <w:lastRenderedPageBreak/>
         <w:drawing>
           <wp:inline distT="0" distB="0" distL="0" distR="0" wp14:anchorId="1BE8A4F2" wp14:editId="7FB21B2F">
             <wp:extent cx="5935980" cy="2926080"/>
@@ -871,12 +1013,21 @@
       <w:r>
         <w:t xml:space="preserve">The robot can move from 8,2 to 4,4 in more than 1 paths but </w:t>
       </w:r>
+      <w:proofErr w:type="spellStart"/>
       <w:r>
         <w:rPr>
           <w:b/>
           <w:bCs/>
         </w:rPr>
-        <w:t>can not reach 3,2.</w:t>
+        <w:t>can not</w:t>
+      </w:r>
+      <w:proofErr w:type="spellEnd"/>
+      <w:r>
+        <w:rPr>
+          <w:b/>
+          <w:bCs/>
+        </w:rPr>
+        <w:t xml:space="preserve"> reach 3,2.</w:t>
       </w:r>
       <w:r>
         <w:rPr>
@@ -927,18 +1078,10 @@
     <w:p/>
     <w:p>
       <w:pPr>
-        <w:rPr>
-          <w:b/>
-          <w:bCs/>
-          <w:lang w:val="fr-FR"/>
-        </w:rPr>
-      </w:pPr>
-      <w:r>
-        <w:rPr>
-          <w:b/>
-          <w:bCs/>
-          <w:lang w:val="fr-FR"/>
-        </w:rPr>
+        <w:pStyle w:val="Heading2"/>
+      </w:pPr>
+      <w:r>
+        <w:lastRenderedPageBreak/>
         <w:t>Obstacle avoidance:</w:t>
       </w:r>
     </w:p>
@@ -954,15 +1097,49 @@
     </w:p>
     <w:p>
       <w:r>
-        <w:t xml:space="preserve">For each node in the above graph, one of the measure of closeness from each obstacle M = </w:t>
-      </w:r>
-      <w:r>
-        <w:t>W* 1/((Sum_of_Edge-weights-from-obstacle-node-to-any-node)^2), which should be subtracted from F+H. In effect</w:t>
-      </w:r>
-    </w:p>
-    <w:p>
-      <w:r>
-        <w:t>Evaluated cell value = F+H – M.</w:t>
+        <w:t xml:space="preserve">For each node in the above graph, one of the </w:t>
+      </w:r>
+      <w:proofErr w:type="gramStart"/>
+      <w:r>
+        <w:t>measure</w:t>
+      </w:r>
+      <w:proofErr w:type="gramEnd"/>
+      <w:r>
+        <w:t xml:space="preserve"> of closeness from each obstacle M = </w:t>
+      </w:r>
+      <w:r>
+        <w:t>W* (</w:t>
+      </w:r>
+      <w:proofErr w:type="spellStart"/>
+      <w:r>
+        <w:t>Sum_of_Edge</w:t>
+      </w:r>
+      <w:proofErr w:type="spellEnd"/>
+      <w:r>
+        <w:t xml:space="preserve">-weights-from-obstacle-node-to-any-node), which should be </w:t>
+      </w:r>
+      <w:r>
+        <w:t>added</w:t>
+      </w:r>
+      <w:r>
+        <w:t xml:space="preserve"> </w:t>
+      </w:r>
+      <w:r>
+        <w:t>to</w:t>
+      </w:r>
+      <w:r>
+        <w:t xml:space="preserve"> F+H. In effect</w:t>
+      </w:r>
+    </w:p>
+    <w:p>
+      <w:r>
+        <w:t xml:space="preserve">Evaluated cell value = F+H </w:t>
+      </w:r>
+      <w:r>
+        <w:t>+</w:t>
+      </w:r>
+      <w:r>
+        <w:t>M.</w:t>
       </w:r>
     </w:p>
     <w:p>
@@ -982,7 +1159,6 @@
     </w:p>
     <w:p>
       <w:r>
-        <w:lastRenderedPageBreak/>
         <w:t xml:space="preserve">In the file attached, it is displayed as </w:t>
       </w:r>
       <w:r>
@@ -1091,6 +1267,119 @@
     </w:lvl>
   </w:abstractNum>
   <w:abstractNum w:abstractNumId="1" w15:restartNumberingAfterBreak="0">
+    <w:nsid w:val="17B825BE"/>
+    <w:multiLevelType w:val="hybridMultilevel"/>
+    <w:tmpl w:val="26EA3ABA"/>
+    <w:lvl w:ilvl="0" w:tplc="04090001">
+      <w:start w:val="1"/>
+      <w:numFmt w:val="bullet"/>
+      <w:lvlText w:val=""/>
+      <w:lvlJc w:val="left"/>
+      <w:pPr>
+        <w:ind w:left="720" w:hanging="360"/>
+      </w:pPr>
+      <w:rPr>
+        <w:rFonts w:ascii="Symbol" w:hAnsi="Symbol" w:hint="default"/>
+      </w:rPr>
+    </w:lvl>
+    <w:lvl w:ilvl="1" w:tplc="04090003" w:tentative="1">
+      <w:start w:val="1"/>
+      <w:numFmt w:val="bullet"/>
+      <w:lvlText w:val="o"/>
+      <w:lvlJc w:val="left"/>
+      <w:pPr>
+        <w:ind w:left="1440" w:hanging="360"/>
+      </w:pPr>
+      <w:rPr>
+        <w:rFonts w:ascii="Courier New" w:hAnsi="Courier New" w:cs="Courier New" w:hint="default"/>
+      </w:rPr>
+    </w:lvl>
+    <w:lvl w:ilvl="2" w:tplc="04090005" w:tentative="1">
+      <w:start w:val="1"/>
+      <w:numFmt w:val="bullet"/>
+      <w:lvlText w:val=""/>
+      <w:lvlJc w:val="left"/>
+      <w:pPr>
+        <w:ind w:left="2160" w:hanging="360"/>
+      </w:pPr>
+      <w:rPr>
+        <w:rFonts w:ascii="Wingdings" w:hAnsi="Wingdings" w:hint="default"/>
+      </w:rPr>
+    </w:lvl>
+    <w:lvl w:ilvl="3" w:tplc="04090001" w:tentative="1">
+      <w:start w:val="1"/>
+      <w:numFmt w:val="bullet"/>
+      <w:lvlText w:val=""/>
+      <w:lvlJc w:val="left"/>
+      <w:pPr>
+        <w:ind w:left="2880" w:hanging="360"/>
+      </w:pPr>
+      <w:rPr>
+        <w:rFonts w:ascii="Symbol" w:hAnsi="Symbol" w:hint="default"/>
+      </w:rPr>
+    </w:lvl>
+    <w:lvl w:ilvl="4" w:tplc="04090003" w:tentative="1">
+      <w:start w:val="1"/>
+      <w:numFmt w:val="bullet"/>
+      <w:lvlText w:val="o"/>
+      <w:lvlJc w:val="left"/>
+      <w:pPr>
+        <w:ind w:left="3600" w:hanging="360"/>
+      </w:pPr>
+      <w:rPr>
+        <w:rFonts w:ascii="Courier New" w:hAnsi="Courier New" w:cs="Courier New" w:hint="default"/>
+      </w:rPr>
+    </w:lvl>
+    <w:lvl w:ilvl="5" w:tplc="04090005" w:tentative="1">
+      <w:start w:val="1"/>
+      <w:numFmt w:val="bullet"/>
+      <w:lvlText w:val=""/>
+      <w:lvlJc w:val="left"/>
+      <w:pPr>
+        <w:ind w:left="4320" w:hanging="360"/>
+      </w:pPr>
+      <w:rPr>
+        <w:rFonts w:ascii="Wingdings" w:hAnsi="Wingdings" w:hint="default"/>
+      </w:rPr>
+    </w:lvl>
+    <w:lvl w:ilvl="6" w:tplc="04090001" w:tentative="1">
+      <w:start w:val="1"/>
+      <w:numFmt w:val="bullet"/>
+      <w:lvlText w:val=""/>
+      <w:lvlJc w:val="left"/>
+      <w:pPr>
+        <w:ind w:left="5040" w:hanging="360"/>
+      </w:pPr>
+      <w:rPr>
+        <w:rFonts w:ascii="Symbol" w:hAnsi="Symbol" w:hint="default"/>
+      </w:rPr>
+    </w:lvl>
+    <w:lvl w:ilvl="7" w:tplc="04090003" w:tentative="1">
+      <w:start w:val="1"/>
+      <w:numFmt w:val="bullet"/>
+      <w:lvlText w:val="o"/>
+      <w:lvlJc w:val="left"/>
+      <w:pPr>
+        <w:ind w:left="5760" w:hanging="360"/>
+      </w:pPr>
+      <w:rPr>
+        <w:rFonts w:ascii="Courier New" w:hAnsi="Courier New" w:cs="Courier New" w:hint="default"/>
+      </w:rPr>
+    </w:lvl>
+    <w:lvl w:ilvl="8" w:tplc="04090005" w:tentative="1">
+      <w:start w:val="1"/>
+      <w:numFmt w:val="bullet"/>
+      <w:lvlText w:val=""/>
+      <w:lvlJc w:val="left"/>
+      <w:pPr>
+        <w:ind w:left="6480" w:hanging="360"/>
+      </w:pPr>
+      <w:rPr>
+        <w:rFonts w:ascii="Wingdings" w:hAnsi="Wingdings" w:hint="default"/>
+      </w:rPr>
+    </w:lvl>
+  </w:abstractNum>
+  <w:abstractNum w:abstractNumId="2" w15:restartNumberingAfterBreak="0">
     <w:nsid w:val="269C7B15"/>
     <w:multiLevelType w:val="hybridMultilevel"/>
     <w:tmpl w:val="24CAA0E4"/>
@@ -1185,7 +1474,7 @@
       </w:pPr>
     </w:lvl>
   </w:abstractNum>
-  <w:abstractNum w:abstractNumId="2" w15:restartNumberingAfterBreak="0">
+  <w:abstractNum w:abstractNumId="3" w15:restartNumberingAfterBreak="0">
     <w:nsid w:val="3EB856BF"/>
     <w:multiLevelType w:val="hybridMultilevel"/>
     <w:tmpl w:val="5AEEB028"/>
@@ -1274,7 +1563,7 @@
       </w:pPr>
     </w:lvl>
   </w:abstractNum>
-  <w:abstractNum w:abstractNumId="3" w15:restartNumberingAfterBreak="0">
+  <w:abstractNum w:abstractNumId="4" w15:restartNumberingAfterBreak="0">
     <w:nsid w:val="59B40921"/>
     <w:multiLevelType w:val="hybridMultilevel"/>
     <w:tmpl w:val="6C22F742"/>
@@ -1363,7 +1652,7 @@
       </w:pPr>
     </w:lvl>
   </w:abstractNum>
-  <w:abstractNum w:abstractNumId="4" w15:restartNumberingAfterBreak="0">
+  <w:abstractNum w:abstractNumId="5" w15:restartNumberingAfterBreak="0">
     <w:nsid w:val="5FAF04A8"/>
     <w:multiLevelType w:val="hybridMultilevel"/>
     <w:tmpl w:val="C0146FCE"/>
@@ -1480,16 +1769,19 @@
     <w:abstractNumId w:val="0"/>
   </w:num>
   <w:num w:numId="2" w16cid:durableId="193152563">
+    <w:abstractNumId w:val="3"/>
+  </w:num>
+  <w:num w:numId="3" w16cid:durableId="164980028">
+    <w:abstractNumId w:val="4"/>
+  </w:num>
+  <w:num w:numId="4" w16cid:durableId="1508137185">
     <w:abstractNumId w:val="2"/>
   </w:num>
-  <w:num w:numId="3" w16cid:durableId="164980028">
-    <w:abstractNumId w:val="3"/>
+  <w:num w:numId="5" w16cid:durableId="427890511">
+    <w:abstractNumId w:val="5"/>
   </w:num>
-  <w:num w:numId="4" w16cid:durableId="1508137185">
+  <w:num w:numId="6" w16cid:durableId="974141600">
     <w:abstractNumId w:val="1"/>
-  </w:num>
-  <w:num w:numId="5" w16cid:durableId="427890511">
-    <w:abstractNumId w:val="4"/>
   </w:num>
 </w:numbering>
 </file>
@@ -1893,6 +2185,71 @@
     <w:name w:val="Normal"/>
     <w:qFormat/>
   </w:style>
+  <w:style w:type="paragraph" w:styleId="Heading1">
+    <w:name w:val="heading 1"/>
+    <w:basedOn w:val="Normal"/>
+    <w:next w:val="Normal"/>
+    <w:link w:val="Heading1Char"/>
+    <w:uiPriority w:val="9"/>
+    <w:qFormat/>
+    <w:rsid w:val="00E4430B"/>
+    <w:pPr>
+      <w:keepNext/>
+      <w:keepLines/>
+      <w:spacing w:before="240" w:after="0"/>
+      <w:outlineLvl w:val="0"/>
+    </w:pPr>
+    <w:rPr>
+      <w:rFonts w:asciiTheme="majorHAnsi" w:eastAsiaTheme="majorEastAsia" w:hAnsiTheme="majorHAnsi" w:cstheme="majorBidi"/>
+      <w:color w:val="2F5496" w:themeColor="accent1" w:themeShade="BF"/>
+      <w:sz w:val="32"/>
+      <w:szCs w:val="32"/>
+    </w:rPr>
+  </w:style>
+  <w:style w:type="paragraph" w:styleId="Heading2">
+    <w:name w:val="heading 2"/>
+    <w:basedOn w:val="Normal"/>
+    <w:next w:val="Normal"/>
+    <w:link w:val="Heading2Char"/>
+    <w:uiPriority w:val="9"/>
+    <w:unhideWhenUsed/>
+    <w:qFormat/>
+    <w:rsid w:val="00E4430B"/>
+    <w:pPr>
+      <w:keepNext/>
+      <w:keepLines/>
+      <w:spacing w:before="40" w:after="0"/>
+      <w:outlineLvl w:val="1"/>
+    </w:pPr>
+    <w:rPr>
+      <w:rFonts w:asciiTheme="majorHAnsi" w:eastAsiaTheme="majorEastAsia" w:hAnsiTheme="majorHAnsi" w:cstheme="majorBidi"/>
+      <w:color w:val="2F5496" w:themeColor="accent1" w:themeShade="BF"/>
+      <w:sz w:val="26"/>
+      <w:szCs w:val="26"/>
+    </w:rPr>
+  </w:style>
+  <w:style w:type="paragraph" w:styleId="Heading3">
+    <w:name w:val="heading 3"/>
+    <w:basedOn w:val="Normal"/>
+    <w:next w:val="Normal"/>
+    <w:link w:val="Heading3Char"/>
+    <w:uiPriority w:val="9"/>
+    <w:unhideWhenUsed/>
+    <w:qFormat/>
+    <w:rsid w:val="00E4430B"/>
+    <w:pPr>
+      <w:keepNext/>
+      <w:keepLines/>
+      <w:spacing w:before="40" w:after="0"/>
+      <w:outlineLvl w:val="2"/>
+    </w:pPr>
+    <w:rPr>
+      <w:rFonts w:asciiTheme="majorHAnsi" w:eastAsiaTheme="majorEastAsia" w:hAnsiTheme="majorHAnsi" w:cstheme="majorBidi"/>
+      <w:color w:val="1F3763" w:themeColor="accent1" w:themeShade="7F"/>
+      <w:sz w:val="24"/>
+      <w:szCs w:val="24"/>
+    </w:rPr>
+  </w:style>
   <w:style w:type="character" w:default="1" w:styleId="DefaultParagraphFont">
     <w:name w:val="Default Paragraph Font"/>
     <w:uiPriority w:val="1"/>
@@ -1930,6 +2287,45 @@
       <w:ind w:left="720"/>
       <w:contextualSpacing/>
     </w:pPr>
+  </w:style>
+  <w:style w:type="character" w:customStyle="1" w:styleId="Heading1Char">
+    <w:name w:val="Heading 1 Char"/>
+    <w:basedOn w:val="DefaultParagraphFont"/>
+    <w:link w:val="Heading1"/>
+    <w:uiPriority w:val="9"/>
+    <w:rsid w:val="00E4430B"/>
+    <w:rPr>
+      <w:rFonts w:asciiTheme="majorHAnsi" w:eastAsiaTheme="majorEastAsia" w:hAnsiTheme="majorHAnsi" w:cstheme="majorBidi"/>
+      <w:color w:val="2F5496" w:themeColor="accent1" w:themeShade="BF"/>
+      <w:sz w:val="32"/>
+      <w:szCs w:val="32"/>
+    </w:rPr>
+  </w:style>
+  <w:style w:type="character" w:customStyle="1" w:styleId="Heading2Char">
+    <w:name w:val="Heading 2 Char"/>
+    <w:basedOn w:val="DefaultParagraphFont"/>
+    <w:link w:val="Heading2"/>
+    <w:uiPriority w:val="9"/>
+    <w:rsid w:val="00E4430B"/>
+    <w:rPr>
+      <w:rFonts w:asciiTheme="majorHAnsi" w:eastAsiaTheme="majorEastAsia" w:hAnsiTheme="majorHAnsi" w:cstheme="majorBidi"/>
+      <w:color w:val="2F5496" w:themeColor="accent1" w:themeShade="BF"/>
+      <w:sz w:val="26"/>
+      <w:szCs w:val="26"/>
+    </w:rPr>
+  </w:style>
+  <w:style w:type="character" w:customStyle="1" w:styleId="Heading3Char">
+    <w:name w:val="Heading 3 Char"/>
+    <w:basedOn w:val="DefaultParagraphFont"/>
+    <w:link w:val="Heading3"/>
+    <w:uiPriority w:val="9"/>
+    <w:rsid w:val="00E4430B"/>
+    <w:rPr>
+      <w:rFonts w:asciiTheme="majorHAnsi" w:eastAsiaTheme="majorEastAsia" w:hAnsiTheme="majorHAnsi" w:cstheme="majorBidi"/>
+      <w:color w:val="1F3763" w:themeColor="accent1" w:themeShade="7F"/>
+      <w:sz w:val="24"/>
+      <w:szCs w:val="24"/>
+    </w:rPr>
   </w:style>
 </w:styles>
 </file>

</xml_diff>